<commit_message>
Update project description to include our individual tasks.
</commit_message>
<xml_diff>
--- a/EDRM 878 Collaborate Project Description.docx
+++ b/EDRM 878 Collaborate Project Description.docx
@@ -3,11 +3,64 @@
 <w:document xmlns:wpc="http://schemas.microsoft.com/office/word/2010/wordprocessingCanvas" xmlns:cx="http://schemas.microsoft.com/office/drawing/2014/chartex" xmlns:cx1="http://schemas.microsoft.com/office/drawing/2015/9/8/chartex" xmlns:cx2="http://schemas.microsoft.com/office/drawing/2015/10/21/chartex" xmlns:cx3="http://schemas.microsoft.com/office/drawing/2016/5/9/chartex" xmlns:cx4="http://schemas.microsoft.com/office/drawing/2016/5/10/chartex" xmlns:cx5="http://schemas.microsoft.com/office/drawing/2016/5/11/chartex" xmlns:cx6="http://schemas.microsoft.com/office/drawing/2016/5/12/chartex" xmlns:cx7="http://schemas.microsoft.com/office/drawing/2016/5/13/chartex" xmlns:cx8="http://schemas.microsoft.com/office/drawing/2016/5/14/chartex" xmlns:mc="http://schemas.openxmlformats.org/markup-compatibility/2006" xmlns:aink="http://schemas.microsoft.com/office/drawing/2016/ink" xmlns:am3d="http://schemas.microsoft.com/office/drawing/2017/model3d" xmlns:o="urn:schemas-microsoft-com:office:office" xmlns:r="http://schemas.openxmlformats.org/officeDocument/2006/relationships" xmlns:m="http://schemas.openxmlformats.org/officeDocument/2006/math" xmlns:v="urn:schemas-microsoft-com:vml" xmlns:wp14="http://schemas.microsoft.com/office/word/2010/wordprocessingDrawing" xmlns:wp="http://schemas.openxmlformats.org/drawingml/2006/wordprocessingDrawing" xmlns:w10="urn:schemas-microsoft-com:office:word" xmlns:w="http://schemas.openxmlformats.org/wordprocessingml/2006/main" xmlns:w14="http://schemas.microsoft.com/office/word/2010/wordml" xmlns:w15="http://schemas.microsoft.com/office/word/2012/wordml" xmlns:w16cid="http://schemas.microsoft.com/office/word/2016/wordml/cid" xmlns:w16se="http://schemas.microsoft.com/office/word/2015/wordml/symex" xmlns:wpg="http://schemas.microsoft.com/office/word/2010/wordprocessingGroup" xmlns:wpi="http://schemas.microsoft.com/office/word/2010/wordprocessingInk" xmlns:wne="http://schemas.microsoft.com/office/word/2006/wordml" xmlns:wps="http://schemas.microsoft.com/office/word/2010/wordprocessingShape" mc:Ignorable="w14 w15 w16se w16cid wp14">
   <w:body>
     <w:p>
+      <w:pPr>
+        <w:rPr>
+          <w:b/>
+        </w:rPr>
+      </w:pPr>
+      <w:bookmarkStart w:id="0" w:name="_GoBack"/>
+      <w:r>
+        <w:rPr>
+          <w:b/>
+        </w:rPr>
+        <w:t>EDRM 878 Collaboration Project</w:t>
+      </w:r>
+    </w:p>
+    <w:bookmarkEnd w:id="0"/>
+    <w:p>
       <w:r>
         <w:t>Let’s begin to create a repository of sample scripts for common statistical procedures. This will give us a chance to each work on separate scripts that we add to the repository. We can also look at each other’s scripts and “clean them up” to see how we can track changes, go back in time, and use all the useful features of Git.</w:t>
       </w:r>
-      <w:bookmarkStart w:id="0" w:name="_GoBack"/>
-      <w:bookmarkEnd w:id="0"/>
+    </w:p>
+    <w:p>
+      <w:r>
+        <w:t>For each of these, do graphs, descriptive statistics, and inferential statistics</w:t>
+      </w:r>
+    </w:p>
+    <w:p>
+      <w:r>
+        <w:t>Adam – Multiple groups in a multivariate setting</w:t>
+      </w:r>
+    </w:p>
+    <w:p>
+      <w:r>
+        <w:t>Dawn – One-sample quantitative</w:t>
+      </w:r>
+    </w:p>
+    <w:p>
+      <w:r>
+        <w:t>Brad – Two-sample quantitative variable</w:t>
+      </w:r>
+    </w:p>
+    <w:p>
+      <w:r>
+        <w:t>Sun – One-sample categorical</w:t>
+      </w:r>
+    </w:p>
+    <w:p>
+      <w:r>
+        <w:t>Ginger – K-sample quantitative</w:t>
+      </w:r>
+    </w:p>
+    <w:p>
+      <w:r>
+        <w:t>Adam – Two quantitative</w:t>
+      </w:r>
+    </w:p>
+    <w:p>
+      <w:r>
+        <w:t>Mike – Two-sample categorical</w:t>
+      </w:r>
     </w:p>
     <w:sectPr>
       <w:pgSz w:w="12240" w:h="15840"/>

</xml_diff>